<commit_message>
Updating the UI description.
</commit_message>
<xml_diff>
--- a/docs/Gipter-ui-description.docx
+++ b/docs/Gipter-ui-description.docx
@@ -267,15 +267,16 @@
       <w:pPr>
         <w:jc w:val="both"/>
       </w:pPr>
+      <w:bookmarkStart w:id="0" w:name="_GoBack"/>
       <w:r>
         <w:rPr>
           <w:noProof/>
         </w:rPr>
         <w:drawing>
-          <wp:inline distT="0" distB="0" distL="0" distR="0" wp14:anchorId="3B9C7C11" wp14:editId="57FA4655">
-            <wp:extent cx="3865245" cy="5048885"/>
-            <wp:effectExtent l="0" t="0" r="1905" b="0"/>
-            <wp:docPr id="14" name="Picture 14"/>
+          <wp:inline distT="0" distB="0" distL="0" distR="0" wp14:anchorId="6C0607D1" wp14:editId="188C3199">
+            <wp:extent cx="3603537" cy="4706636"/>
+            <wp:effectExtent l="0" t="0" r="0" b="0"/>
+            <wp:docPr id="2" name="Picture 2"/>
             <wp:cNvGraphicFramePr>
               <a:graphicFrameLocks xmlns:a="http://schemas.openxmlformats.org/drawingml/2006/main" noChangeAspect="1"/>
             </wp:cNvGraphicFramePr>
@@ -283,36 +284,23 @@
               <a:graphicData uri="http://schemas.openxmlformats.org/drawingml/2006/picture">
                 <pic:pic xmlns:pic="http://schemas.openxmlformats.org/drawingml/2006/picture">
                   <pic:nvPicPr>
-                    <pic:cNvPr id="0" name="Picture 6"/>
-                    <pic:cNvPicPr>
-                      <a:picLocks noChangeAspect="1" noChangeArrowheads="1"/>
-                    </pic:cNvPicPr>
+                    <pic:cNvPr id="1" name=""/>
+                    <pic:cNvPicPr/>
                   </pic:nvPicPr>
                   <pic:blipFill>
-                    <a:blip r:embed="rId7">
-                      <a:extLst>
-                        <a:ext uri="{28A0092B-C50C-407E-A947-70E740481C1C}">
-                          <a14:useLocalDpi xmlns:a14="http://schemas.microsoft.com/office/drawing/2010/main" val="0"/>
-                        </a:ext>
-                      </a:extLst>
-                    </a:blip>
-                    <a:srcRect/>
+                    <a:blip r:embed="rId7"/>
                     <a:stretch>
                       <a:fillRect/>
                     </a:stretch>
                   </pic:blipFill>
-                  <pic:spPr bwMode="auto">
+                  <pic:spPr>
                     <a:xfrm>
                       <a:off x="0" y="0"/>
-                      <a:ext cx="3865245" cy="5048885"/>
+                      <a:ext cx="3630516" cy="4741873"/>
                     </a:xfrm>
                     <a:prstGeom prst="rect">
                       <a:avLst/>
                     </a:prstGeom>
-                    <a:noFill/>
-                    <a:ln>
-                      <a:noFill/>
-                    </a:ln>
                   </pic:spPr>
                 </pic:pic>
               </a:graphicData>
@@ -320,6 +308,7 @@
           </wp:inline>
         </w:drawing>
       </w:r>
+      <w:bookmarkEnd w:id="0"/>
     </w:p>
     <w:p>
       <w:pPr>
@@ -625,16 +614,10 @@
       </w:r>
       <w:proofErr w:type="spellEnd"/>
       <w:r>
-        <w:t xml:space="preserve"> will ask you to decide with the </w:t>
-      </w:r>
-      <w:r>
-        <w:rPr>
-          <w:noProof/>
-        </w:rPr>
-        <w:t>below</w:t>
-      </w:r>
-      <w:r>
-        <w:t xml:space="preserve"> window:</w:t>
+        <w:t xml:space="preserve"> will </w:t>
+      </w:r>
+      <w:r>
+        <w:t>open new window to manage the projects:</w:t>
       </w:r>
     </w:p>
     <w:p>
@@ -646,10 +629,10 @@
           <w:noProof/>
         </w:rPr>
         <w:drawing>
-          <wp:inline distT="0" distB="0" distL="0" distR="0" wp14:anchorId="0FE86F83" wp14:editId="211B32AD">
-            <wp:extent cx="2418080" cy="1268095"/>
-            <wp:effectExtent l="0" t="0" r="1270" b="8255"/>
-            <wp:docPr id="12" name="Picture 12"/>
+          <wp:inline distT="0" distB="0" distL="0" distR="0" wp14:anchorId="6313C7A2" wp14:editId="010AE89B">
+            <wp:extent cx="5731510" cy="3645535"/>
+            <wp:effectExtent l="0" t="0" r="2540" b="0"/>
+            <wp:docPr id="3" name="Picture 3"/>
             <wp:cNvGraphicFramePr>
               <a:graphicFrameLocks xmlns:a="http://schemas.openxmlformats.org/drawingml/2006/main" noChangeAspect="1"/>
             </wp:cNvGraphicFramePr>
@@ -657,36 +640,23 @@
               <a:graphicData uri="http://schemas.openxmlformats.org/drawingml/2006/picture">
                 <pic:pic xmlns:pic="http://schemas.openxmlformats.org/drawingml/2006/picture">
                   <pic:nvPicPr>
-                    <pic:cNvPr id="0" name="Picture 4"/>
-                    <pic:cNvPicPr>
-                      <a:picLocks noChangeAspect="1" noChangeArrowheads="1"/>
-                    </pic:cNvPicPr>
+                    <pic:cNvPr id="1" name=""/>
+                    <pic:cNvPicPr/>
                   </pic:nvPicPr>
                   <pic:blipFill>
-                    <a:blip r:embed="rId9">
-                      <a:extLst>
-                        <a:ext uri="{28A0092B-C50C-407E-A947-70E740481C1C}">
-                          <a14:useLocalDpi xmlns:a14="http://schemas.microsoft.com/office/drawing/2010/main" val="0"/>
-                        </a:ext>
-                      </a:extLst>
-                    </a:blip>
-                    <a:srcRect/>
+                    <a:blip r:embed="rId9"/>
                     <a:stretch>
                       <a:fillRect/>
                     </a:stretch>
                   </pic:blipFill>
-                  <pic:spPr bwMode="auto">
+                  <pic:spPr>
                     <a:xfrm>
                       <a:off x="0" y="0"/>
-                      <a:ext cx="2418080" cy="1268095"/>
+                      <a:ext cx="5731510" cy="3645535"/>
                     </a:xfrm>
                     <a:prstGeom prst="rect">
                       <a:avLst/>
                     </a:prstGeom>
-                    <a:noFill/>
-                    <a:ln>
-                      <a:noFill/>
-                    </a:ln>
                   </pic:spPr>
                 </pic:pic>
               </a:graphicData>
@@ -700,9 +670,104 @@
         <w:jc w:val="both"/>
       </w:pPr>
       <w:r>
-        <w:rPr>
-          <w:b/>
-        </w:rPr>
+        <w:t>Interface is simple. If you want to add new project then press ‘</w:t>
+      </w:r>
+      <w:r>
+        <w:rPr>
+          <w:b/>
+          <w:color w:val="70AD47" w:themeColor="accent6"/>
+        </w:rPr>
+        <w:t>+</w:t>
+      </w:r>
+      <w:r>
+        <w:t>’, if you want to remove then select project(s) and press ‘</w:t>
+      </w:r>
+      <w:proofErr w:type="gramStart"/>
+      <w:r>
+        <w:rPr>
+          <w:b/>
+          <w:color w:val="FF0000"/>
+        </w:rPr>
+        <w:t>-</w:t>
+      </w:r>
+      <w:r>
+        <w:t>‘</w:t>
+      </w:r>
+      <w:proofErr w:type="gramEnd"/>
+      <w:r>
+        <w:t xml:space="preserve">. If you want to </w:t>
+      </w:r>
+      <w:proofErr w:type="spellStart"/>
+      <w:r>
+        <w:t>Gipter</w:t>
+      </w:r>
+      <w:proofErr w:type="spellEnd"/>
+      <w:r>
+        <w:t xml:space="preserve"> find all your repositories because manual adding is to</w:t>
+      </w:r>
+      <w:r>
+        <w:t>o</w:t>
+      </w:r>
+      <w:r>
+        <w:t xml:space="preserve"> </w:t>
+      </w:r>
+      <w:proofErr w:type="gramStart"/>
+      <w:r>
+        <w:t>boring</w:t>
+      </w:r>
+      <w:proofErr w:type="gramEnd"/>
+      <w:r>
+        <w:t xml:space="preserve"> then use </w:t>
+      </w:r>
+      <w:r>
+        <w:t>‘</w:t>
+      </w:r>
+      <w:r>
+        <w:rPr>
+          <w:b/>
+        </w:rPr>
+        <w:t>S</w:t>
+      </w:r>
+      <w:r>
+        <w:rPr>
+          <w:b/>
+        </w:rPr>
+        <w:t xml:space="preserve">earch for </w:t>
+      </w:r>
+      <w:r>
+        <w:rPr>
+          <w:b/>
+        </w:rPr>
+        <w:t>projects</w:t>
+      </w:r>
+      <w:r>
+        <w:t>’ button and select parent folder with you projects.</w:t>
+      </w:r>
+      <w:r>
+        <w:t xml:space="preserve"> </w:t>
+      </w:r>
+      <w:r>
+        <w:t>You can use this feature multiple times. It will add new projects to existing. To save changes you made just press button ‘</w:t>
+      </w:r>
+      <w:r>
+        <w:rPr>
+          <w:b/>
+        </w:rPr>
+        <w:t>Save</w:t>
+      </w:r>
+      <w:r>
+        <w:t>’.</w:t>
+      </w:r>
+    </w:p>
+    <w:p>
+      <w:pPr>
+        <w:jc w:val="both"/>
+      </w:pPr>
+      <w:r>
+        <w:rPr>
+          <w:b/>
+        </w:rPr>
+        <w:lastRenderedPageBreak/>
         <w:t xml:space="preserve">Change – </w:t>
       </w:r>
       <w:r>
@@ -838,7 +903,6 @@
         <w:jc w:val="both"/>
       </w:pPr>
       <w:r>
-        <w:lastRenderedPageBreak/>
         <w:t xml:space="preserve">Yes, yes! It’s a chicken </w:t>
       </w:r>
       <w:r>
@@ -1120,7 +1184,7 @@
         <w:r>
           <w:rPr>
             <w:rStyle w:val="Hyperlink"/>
-            <w:color w:val="auto"/>
+            <w:color w:val="00B0F0"/>
           </w:rPr>
           <w:t>this</w:t>
         </w:r>
@@ -1132,7 +1196,7 @@
         <w:r>
           <w:rPr>
             <w:rStyle w:val="Hyperlink"/>
-            <w:color w:val="auto"/>
+            <w:color w:val="00B0F0"/>
           </w:rPr>
           <w:t>here</w:t>
         </w:r>
@@ -1147,6 +1211,7 @@
         <w:jc w:val="both"/>
       </w:pPr>
       <w:r>
+        <w:lastRenderedPageBreak/>
         <w:t>If job was defined in the past, its details will be displayed in ‘Defined job’ section. There are two ways of deletion an existing job. One is simple cancelling by pressing button ‘</w:t>
       </w:r>
       <w:proofErr w:type="spellStart"/>
@@ -1166,8 +1231,6 @@
       <w:r>
         <w:t>defining new job by pressing ‘Schedule’. The old one will be replaced by the new one.</w:t>
       </w:r>
-      <w:bookmarkStart w:id="0" w:name="_GoBack"/>
-      <w:bookmarkEnd w:id="0"/>
     </w:p>
     <w:p>
       <w:pPr>
@@ -1385,7 +1448,6 @@
         <w:rPr>
           <w:noProof/>
         </w:rPr>
-        <w:lastRenderedPageBreak/>
         <w:drawing>
           <wp:inline distT="0" distB="0" distL="0" distR="0" wp14:anchorId="03C23479" wp14:editId="300FD506">
             <wp:extent cx="2754630" cy="1570990"/>

</xml_diff>